<commit_message>
Commit: Mon 12/29/2025 21:43:34.95
</commit_message>
<xml_diff>
--- a/linkedin-posts/API_Optimization/Sample_API_opt.docx
+++ b/linkedin-posts/API_Optimization/Sample_API_opt.docx
@@ -503,79 +503,6 @@
         <w:br/>
         <w:t>What else would you include?</w:t>
       </w:r>
-      <w:r>
-        <w:br/>
-      </w:r>
-      <w:r>
-        <w:br/>
-        <w:t>--</w:t>
-      </w:r>
-      <w:r>
-        <w:br/>
-        <w:t>Quick shoutout to our partner AWS who keeps our content free.</w:t>
-      </w:r>
-      <w:r>
-        <w:br/>
-      </w:r>
-      <w:r>
-        <w:br/>
-        <w:t xml:space="preserve">If you haven’t already, I highly recommend checking out AWS's Strands Agents. It’s </w:t>
-      </w:r>
-      <w:r>
-        <w:rPr>
-          <w:rFonts w:ascii="Cambria Math" w:hAnsi="Cambria Math" w:cs="Cambria Math"/>
-        </w:rPr>
-        <w:t>𝗼𝗽𝗲𝗻</w:t>
-      </w:r>
-      <w:r>
-        <w:t xml:space="preserve"> </w:t>
-      </w:r>
-      <w:r>
-        <w:rPr>
-          <w:rFonts w:ascii="Cambria Math" w:hAnsi="Cambria Math" w:cs="Cambria Math"/>
-        </w:rPr>
-        <w:t>𝘀𝗼𝘂𝗿𝗰𝗲</w:t>
-      </w:r>
-      <w:r>
-        <w:t xml:space="preserve"> and </w:t>
-      </w:r>
-      <w:r>
-        <w:rPr>
-          <w:rFonts w:ascii="Cambria Math" w:hAnsi="Cambria Math" w:cs="Cambria Math"/>
-        </w:rPr>
-        <w:t>𝗳𝗿𝗲𝗲</w:t>
-      </w:r>
-      <w:r>
-        <w:t xml:space="preserve"> </w:t>
-      </w:r>
-      <w:r>
-        <w:rPr>
-          <w:rFonts w:ascii="Cambria Math" w:hAnsi="Cambria Math" w:cs="Cambria Math"/>
-        </w:rPr>
-        <w:t>𝘁𝗼</w:t>
-      </w:r>
-      <w:r>
-        <w:t xml:space="preserve"> </w:t>
-      </w:r>
-      <w:r>
-        <w:rPr>
-          <w:rFonts w:ascii="Cambria Math" w:hAnsi="Cambria Math" w:cs="Cambria Math"/>
-        </w:rPr>
-        <w:t>𝘂𝘀𝗲</w:t>
-      </w:r>
-      <w:r>
-        <w:t xml:space="preserve">: </w:t>
-      </w:r>
-      <w:hyperlink r:id="rId4" w:tgtFrame="_self" w:history="1">
-        <w:r>
-          <w:rPr>
-            <w:rStyle w:val="Hyperlink"/>
-            <w:b/>
-            <w:bCs/>
-          </w:rPr>
-          <w:t>https://lnkd.in/d4p3xbuv</w:t>
-        </w:r>
-      </w:hyperlink>
       <w:r>
         <w:br/>
       </w:r>
@@ -1221,6 +1148,7 @@
   <w:style w:type="character" w:default="1" w:styleId="DefaultParagraphFont">
     <w:name w:val="Default Paragraph Font"/>
     <w:uiPriority w:val="1"/>
+    <w:semiHidden/>
     <w:unhideWhenUsed/>
   </w:style>
   <w:style w:type="table" w:default="1" w:styleId="TableNormal">

</xml_diff>